<commit_message>
aded 2a text english
</commit_message>
<xml_diff>
--- a/Английский/2А текст.docx
+++ b/Английский/2А текст.docx
@@ -55,7 +55,15 @@
         <w:t xml:space="preserve"> </w:t>
       </w:r>
       <w:r>
-        <w:t xml:space="preserve">возобновляемые и невозобновляемые. Только совместными усилиями многих </w:t>
+        <w:t xml:space="preserve">возобновляемые и </w:t>
+      </w:r>
+      <w:proofErr w:type="spellStart"/>
+      <w:r>
+        <w:t>невозобновляемые</w:t>
+      </w:r>
+      <w:proofErr w:type="spellEnd"/>
+      <w:r>
+        <w:t xml:space="preserve">. Только совместными усилиями многих </w:t>
       </w:r>
       <w:r>
         <w:lastRenderedPageBreak/>
@@ -160,7 +168,25 @@
         <w:rPr>
           <w:lang w:val="en-US"/>
         </w:rPr>
-        <w:t>Also, environmental protection should be raised at the global community level. International programs for the study of natural resources should be developed.</w:t>
+        <w:t xml:space="preserve">Also, </w:t>
+      </w:r>
+      <w:r>
+        <w:rPr>
+          <w:lang w:val="en-US"/>
+        </w:rPr>
+        <w:t>ecological</w:t>
+      </w:r>
+      <w:r>
+        <w:rPr>
+          <w:lang w:val="en-US"/>
+        </w:rPr>
+        <w:t xml:space="preserve"> </w:t>
+      </w:r>
+      <w:r>
+        <w:rPr>
+          <w:lang w:val="en-US"/>
+        </w:rPr>
+        <w:t>protection should be raised at the global community level. International programs for the study of natural resources should be developed.</w:t>
       </w:r>
     </w:p>
     <w:p>

</xml_diff>